<commit_message>
added correct optimisation to lab2 report
</commit_message>
<xml_diff>
--- a/parallel_processing/lab2/Lab2 report.docx
+++ b/parallel_processing/lab2/Lab2 report.docx
@@ -27,15 +27,7 @@
     </w:p>
     <w:p>
       <w:r>
-        <w:t xml:space="preserve">One Integer operation to find the index of the vector, </w:t>
-      </w:r>
-      <w:proofErr w:type="gramStart"/>
-      <w:r>
-        <w:t>One</w:t>
-      </w:r>
-      <w:proofErr w:type="gramEnd"/>
-      <w:r>
-        <w:t xml:space="preserve"> floating operation to add the values at a given index in the vectors</w:t>
+        <w:t>One Integer operation to find the index of the vector, One floating operation to add the values at a given index in the vectors</w:t>
       </w:r>
     </w:p>
     <w:p>
@@ -92,7 +84,19 @@
     </w:p>
     <w:p>
       <w:r>
-        <w:t xml:space="preserve">Speedup could be achieved by making sure no more than one warp (32 threads) </w:t>
+        <w:t xml:space="preserve">Speedup could be achieved by making sure no more than </w:t>
+      </w:r>
+      <w:r>
+        <w:t>half of a</w:t>
+      </w:r>
+      <w:r>
+        <w:t xml:space="preserve"> warp (</w:t>
+      </w:r>
+      <w:r>
+        <w:t>16</w:t>
+      </w:r>
+      <w:r>
+        <w:t xml:space="preserve"> threads) </w:t>
       </w:r>
       <w:r>
         <w:t>is</w:t>
@@ -101,7 +105,13 @@
         <w:t xml:space="preserve"> allocated to a block so that all the threads can execute at the same time</w:t>
       </w:r>
       <w:r>
-        <w:t xml:space="preserve"> on separate multiprocessors.</w:t>
+        <w:t xml:space="preserve"> on separate multiprocessors</w:t>
+      </w:r>
+      <w:r>
+        <w:t xml:space="preserve"> without multiple threads trying to read from the same data block</w:t>
+      </w:r>
+      <w:r>
+        <w:t>.</w:t>
       </w:r>
     </w:p>
     <w:p>
@@ -120,15 +130,7 @@
     </w:p>
     <w:p>
       <w:r>
-        <w:t xml:space="preserve">I didn’t have to manually allocate and free global memory, this was handled by the </w:t>
-      </w:r>
-      <w:proofErr w:type="spellStart"/>
-      <w:r>
-        <w:t>device_vector</w:t>
-      </w:r>
-      <w:proofErr w:type="spellEnd"/>
-      <w:r>
-        <w:t xml:space="preserve"> allocation. I didn’t have to write configure the grid and block dimensions. I didn’t have to write a vector addition kernel.</w:t>
+        <w:t>I didn’t have to manually allocate and free global memory, this was handled by the device_vector allocation. I didn’t have to write configure the grid and block dimensions. I didn’t have to write a vector addition kernel.</w:t>
       </w:r>
     </w:p>
     <w:p>

</xml_diff>